<commit_message>
Changed NSF and NIH to only NSF for EDGE program
</commit_message>
<xml_diff>
--- a/EVS 7900 - Homework 4- journals and funding.docx
+++ b/EVS 7900 - Homework 4- journals and funding.docx
@@ -787,8 +787,42 @@
           <w:sz w:val="24"/>
           <w:szCs w:val="24"/>
         </w:rPr>
-        <w:t>National Science Foundation and National Institutes for Health: Enabling    Discovery through Genomics (EDGE) program</w:t>
-      </w:r>
+        <w:t>National Science Foundation: Enabling</w:t>
+      </w:r>
+      <w:r>
+        <w:rPr>
+          <w:rFonts w:ascii="Arial" w:hAnsi="Arial" w:cs="Arial"/>
+          <w:sz w:val="24"/>
+          <w:szCs w:val="24"/>
+        </w:rPr>
+        <w:t xml:space="preserve"> </w:t>
+      </w:r>
+      <w:r>
+        <w:rPr>
+          <w:rFonts w:ascii="Arial" w:hAnsi="Arial" w:cs="Arial"/>
+          <w:sz w:val="24"/>
+          <w:szCs w:val="24"/>
+        </w:rPr>
+        <w:t>Discovery through G</w:t>
+      </w:r>
+      <w:r>
+        <w:rPr>
+          <w:rFonts w:ascii="Arial" w:hAnsi="Arial" w:cs="Arial"/>
+          <w:sz w:val="24"/>
+          <w:szCs w:val="24"/>
+        </w:rPr>
+        <w:t>E</w:t>
+      </w:r>
+      <w:r>
+        <w:rPr>
+          <w:rFonts w:ascii="Arial" w:hAnsi="Arial" w:cs="Arial"/>
+          <w:sz w:val="24"/>
+          <w:szCs w:val="24"/>
+        </w:rPr>
+        <w:t xml:space="preserve">nomics (EDGE) </w:t>
+      </w:r>
+      <w:bookmarkStart w:id="0" w:name="_GoBack"/>
+      <w:bookmarkEnd w:id="0"/>
     </w:p>
     <w:p>
       <w:pPr>
@@ -814,7 +848,6 @@
           <w:szCs w:val="24"/>
         </w:rPr>
       </w:pPr>
-      <w:bookmarkStart w:id="0" w:name="_GoBack"/>
       <w:r>
         <w:rPr>
           <w:rFonts w:ascii="Arial" w:hAnsi="Arial" w:cs="Arial"/>
@@ -824,7 +857,6 @@
         <w:t>Pacific Biosciences (PacBio) with co-sponsor University of Minnesota Genomics Center: Plant and Animal Sciences SMRT Grant</w:t>
       </w:r>
     </w:p>
-    <w:bookmarkEnd w:id="0"/>
     <w:p>
       <w:pPr>
         <w:spacing w:after="0"/>
@@ -2186,7 +2218,7 @@
 </file>
 
 <file path=customXml/itemProps1.xml><?xml version="1.0" encoding="utf-8"?>
-<ds:datastoreItem xmlns:ds="http://schemas.openxmlformats.org/officeDocument/2006/customXml" ds:itemID="{55612822-AEF1-4A6A-9457-250D767D6FF9}">
+<ds:datastoreItem xmlns:ds="http://schemas.openxmlformats.org/officeDocument/2006/customXml" ds:itemID="{D93DAD54-CA15-4DA2-AE2A-E6501E83B2B2}">
   <ds:schemaRefs>
     <ds:schemaRef ds:uri="http://schemas.openxmlformats.org/officeDocument/2006/bibliography"/>
   </ds:schemaRefs>

</xml_diff>